<commit_message>
mise a jour labos
</commit_message>
<xml_diff>
--- a/devoirIntra6000.docx
+++ b/devoirIntra6000.docx
@@ -1527,7 +1527,7 @@
           <w:szCs w:val="22"/>
           <w:lang w:val="fr-CA"/>
         </w:rPr>
-        <w:t xml:space="preserve"> depuis des lustres déjà. Quoi qu’il en soit, de nouvelles façons de faire de l’espionnage de masse ou ciblé sont toujours biens reçues par les autorités. En effet, alors que la surveillance électronique fait son appararition  dans les années 80 selon </w:t>
+        <w:t xml:space="preserve"> depuis des lustres déjà. Quoi qu’il en soit, de nouvelles façons de faire de l’espionnage de masse ou ciblé sont toujours bien reçues par les autorités. En effet, alors que la surveillance électronique fait son apparition  dans les années 80 selon </w:t>
       </w:r>
       <w:r>
         <w:rPr>
@@ -1627,7 +1627,43 @@
           <w:szCs w:val="22"/>
           <w:lang w:val="fr-CA"/>
         </w:rPr>
-        <w:t xml:space="preserve"> ultra-secret </w:t>
+        <w:t xml:space="preserve"> ultra-secr</w:t>
+      </w:r>
+      <w:r>
+        <w:rPr>
+          <w:rFonts w:ascii="Arial" w:hAnsi="Arial"/>
+          <w:sz w:val="22"/>
+          <w:szCs w:val="22"/>
+          <w:lang w:val="fr-CA"/>
+        </w:rPr>
+        <w:t>è</w:t>
+      </w:r>
+      <w:r>
+        <w:rPr>
+          <w:rFonts w:ascii="Arial" w:hAnsi="Arial"/>
+          <w:sz w:val="22"/>
+          <w:szCs w:val="22"/>
+          <w:lang w:val="fr-CA"/>
+        </w:rPr>
+        <w:t>t</w:t>
+      </w:r>
+      <w:r>
+        <w:rPr>
+          <w:rFonts w:ascii="Arial" w:hAnsi="Arial"/>
+          <w:sz w:val="22"/>
+          <w:szCs w:val="22"/>
+          <w:lang w:val="fr-CA"/>
+        </w:rPr>
+        <w:t>e</w:t>
+      </w:r>
+      <w:r>
+        <w:rPr>
+          <w:rFonts w:ascii="Arial" w:hAnsi="Arial"/>
+          <w:sz w:val="22"/>
+          <w:szCs w:val="22"/>
+          <w:lang w:val="fr-CA"/>
+        </w:rPr>
+        <w:t xml:space="preserve"> </w:t>
       </w:r>
       <w:r>
         <w:rPr>
@@ -1745,16 +1781,34 @@
           <w:szCs w:val="22"/>
           <w:lang w:val="fr-CA"/>
         </w:rPr>
-        <w:t xml:space="preserve">La surveillance électronique servait autrefois à surveiller l’emplacement des probationnaires, délinquants réinsérés; celles plus modernes, comme les systèmes de surveillance téléphonique sont spécialement utiles pour enquêter, identifier à l’avance les projets illégaux </w:t>
-      </w:r>
-      <w:r>
-        <w:rPr>
-          <w:rFonts w:ascii="Arial" w:hAnsi="Arial"/>
-          <w:sz w:val="22"/>
-          <w:szCs w:val="22"/>
-          <w:lang w:val="fr-CA"/>
-        </w:rPr>
-        <w:t>mais désagréables, mal reçus par la population</w:t>
+        <w:t xml:space="preserve">La surveillance électronique servait autrefois à surveiller l’emplacement des probationnaires, délinquants réinsérés; celles plus modernes, comme les systèmes de surveillance téléphonique sont spécialement utiles pour enquêter, identifier à l’avance les projets illégaux, </w:t>
+      </w:r>
+      <w:r>
+        <w:rPr>
+          <w:rFonts w:ascii="Arial" w:hAnsi="Arial"/>
+          <w:sz w:val="22"/>
+          <w:szCs w:val="22"/>
+          <w:lang w:val="fr-CA"/>
+        </w:rPr>
+        <w:t xml:space="preserve">mais, désagréables </w:t>
+      </w:r>
+      <w:r>
+        <w:rPr>
+          <w:rFonts w:ascii="Arial" w:hAnsi="Arial"/>
+          <w:sz w:val="22"/>
+          <w:szCs w:val="22"/>
+          <w:lang w:val="fr-CA"/>
+        </w:rPr>
+        <w:t>et</w:t>
+      </w:r>
+      <w:r>
+        <w:rPr>
+          <w:rFonts w:ascii="Arial" w:hAnsi="Arial"/>
+          <w:sz w:val="22"/>
+          <w:szCs w:val="22"/>
+          <w:lang w:val="fr-CA"/>
+        </w:rPr>
+        <w:t xml:space="preserve"> mal reçus par la population</w:t>
       </w:r>
       <w:r>
         <w:rPr>
@@ -2386,7 +2440,37 @@
           <w:szCs w:val="22"/>
           <w:lang w:val="fr-CA"/>
         </w:rPr>
-        <w:t>ou alors une boite électronique qu’on peut connecter ou même encore des antennes et des périphériques adaptés séparés</w:t>
+        <w:t>ou alors une bo</w:t>
+      </w:r>
+      <w:r>
+        <w:rPr>
+          <w:rFonts w:ascii="Arial" w:hAnsi="Arial"/>
+          <w:b w:val="false"/>
+          <w:i w:val="false"/>
+          <w:caps w:val="false"/>
+          <w:smallCaps w:val="false"/>
+          <w:color w:val="202122"/>
+          <w:spacing w:val="0"/>
+          <w:sz w:val="22"/>
+          <w:szCs w:val="22"/>
+          <w:lang w:val="fr-CA"/>
+        </w:rPr>
+        <w:t>î</w:t>
+      </w:r>
+      <w:r>
+        <w:rPr>
+          <w:rFonts w:ascii="Arial" w:hAnsi="Arial"/>
+          <w:b w:val="false"/>
+          <w:i w:val="false"/>
+          <w:caps w:val="false"/>
+          <w:smallCaps w:val="false"/>
+          <w:color w:val="202122"/>
+          <w:spacing w:val="0"/>
+          <w:sz w:val="22"/>
+          <w:szCs w:val="22"/>
+          <w:lang w:val="fr-CA"/>
+        </w:rPr>
+        <w:t>te électronique qu’on peut connecter ou même encore des antennes et des périphériques adaptés séparés</w:t>
       </w:r>
       <w:r>
         <w:rPr>
@@ -2508,7 +2592,7 @@
           <w:szCs w:val="22"/>
           <w:lang w:val="fr-CA"/>
         </w:rPr>
-        <w:t>peut alimenter les controverses et nous dev</w:t>
+        <w:t xml:space="preserve">peut alimenter les controverses et nous </w:t>
       </w:r>
       <w:r>
         <w:rPr>
@@ -2523,7 +2607,7 @@
           <w:szCs w:val="22"/>
           <w:lang w:val="fr-CA"/>
         </w:rPr>
-        <w:t>r</w:t>
+        <w:t>avons le devoir</w:t>
       </w:r>
       <w:r>
         <w:rPr>
@@ -2538,7 +2622,7 @@
           <w:szCs w:val="22"/>
           <w:lang w:val="fr-CA"/>
         </w:rPr>
-        <w:t xml:space="preserve">ont y voir plus clair; </w:t>
+        <w:t xml:space="preserve"> </w:t>
       </w:r>
       <w:r>
         <w:rPr>
@@ -2553,6 +2637,36 @@
           <w:szCs w:val="22"/>
           <w:lang w:val="fr-CA"/>
         </w:rPr>
+        <w:t>d’</w:t>
+      </w:r>
+      <w:r>
+        <w:rPr>
+          <w:rFonts w:ascii="Arial" w:hAnsi="Arial"/>
+          <w:b w:val="false"/>
+          <w:i w:val="false"/>
+          <w:caps w:val="false"/>
+          <w:smallCaps w:val="false"/>
+          <w:color w:val="202122"/>
+          <w:spacing w:val="0"/>
+          <w:sz w:val="22"/>
+          <w:szCs w:val="22"/>
+          <w:lang w:val="fr-CA"/>
+        </w:rPr>
+        <w:t xml:space="preserve">y voir plus clair; </w:t>
+      </w:r>
+      <w:r>
+        <w:rPr>
+          <w:rFonts w:ascii="Arial" w:hAnsi="Arial"/>
+          <w:b w:val="false"/>
+          <w:i w:val="false"/>
+          <w:caps w:val="false"/>
+          <w:smallCaps w:val="false"/>
+          <w:color w:val="202122"/>
+          <w:spacing w:val="0"/>
+          <w:sz w:val="22"/>
+          <w:szCs w:val="22"/>
+          <w:lang w:val="fr-CA"/>
+        </w:rPr>
         <w:t xml:space="preserve">nous devrons déterminer </w:t>
       </w:r>
       <w:r>
@@ -2598,7 +2712,7 @@
           <w:szCs w:val="22"/>
           <w:lang w:val="fr-CA"/>
         </w:rPr>
-        <w:t>et où se les procurent-ils,</w:t>
+        <w:t xml:space="preserve">où se procurent-ils </w:t>
       </w:r>
       <w:r>
         <w:rPr>
@@ -2613,6 +2727,36 @@
           <w:szCs w:val="22"/>
           <w:lang w:val="fr-CA"/>
         </w:rPr>
+        <w:t>l’équipement</w:t>
+      </w:r>
+      <w:r>
+        <w:rPr>
+          <w:rFonts w:ascii="Arial" w:hAnsi="Arial"/>
+          <w:b w:val="false"/>
+          <w:i w:val="false"/>
+          <w:caps w:val="false"/>
+          <w:smallCaps w:val="false"/>
+          <w:color w:val="202122"/>
+          <w:spacing w:val="0"/>
+          <w:sz w:val="22"/>
+          <w:szCs w:val="22"/>
+          <w:lang w:val="fr-CA"/>
+        </w:rPr>
+        <w:t>,</w:t>
+      </w:r>
+      <w:r>
+        <w:rPr>
+          <w:rFonts w:ascii="Arial" w:hAnsi="Arial"/>
+          <w:b w:val="false"/>
+          <w:i w:val="false"/>
+          <w:caps w:val="false"/>
+          <w:smallCaps w:val="false"/>
+          <w:color w:val="202122"/>
+          <w:spacing w:val="0"/>
+          <w:sz w:val="22"/>
+          <w:szCs w:val="22"/>
+          <w:lang w:val="fr-CA"/>
+        </w:rPr>
         <w:t xml:space="preserve"> </w:t>
       </w:r>
       <w:r>
@@ -2688,7 +2832,7 @@
           <w:szCs w:val="22"/>
           <w:lang w:val="fr-CA"/>
         </w:rPr>
-        <w:t>x</w:t>
+        <w:t>x?</w:t>
       </w:r>
       <w:r>
         <w:rPr>
@@ -2703,7 +2847,7 @@
           <w:szCs w:val="22"/>
           <w:lang w:val="fr-CA"/>
         </w:rPr>
-        <w:t xml:space="preserve">. En somme, ces aspects nous guideront pour bien comprendre le </w:t>
+        <w:t xml:space="preserve"> En somme, ces aspects nous guideront pour bien comprendre le </w:t>
       </w:r>
       <w:r>
         <w:rPr>
@@ -3293,7 +3437,7 @@
           <w:szCs w:val="22"/>
           <w:lang w:val="fr-CA"/>
         </w:rPr>
-        <w:t xml:space="preserve">ce type de technologie est fréquemment utilisé pour s’attaquer au crime organisé et pour débusquer des cellules terroristes». De tout évidence, cette technologie offerte aide beaucoup </w:t>
+        <w:t xml:space="preserve">ce type de technologie est fréquemment utilisé pour s’attaquer au crime organisé et pour débusquer des cellules terroristes». De toute évidence, cette technologie offerte aide beaucoup </w:t>
       </w:r>
       <w:r>
         <w:rPr>
@@ -3412,7 +3556,7 @@
           <w:szCs w:val="22"/>
           <w:lang w:val="fr-CA"/>
         </w:rPr>
-        <w:t xml:space="preserve">es gouvernements ne seraient pas les seuls à utiliser les équipements de surveillance de téléphonie. Effectivement, le privé spécialisé a aussi investi là dedans: « </w:t>
+        <w:t xml:space="preserve">es gouvernements ne seraient pas les seuls à utiliser les équipements de surveillance de téléphonie. Effectivement, le privé spécialisé a aussi investi là-dedans: « </w:t>
       </w:r>
       <w:r>
         <w:rPr>
@@ -3427,7 +3571,37 @@
           <w:szCs w:val="22"/>
           <w:lang w:val="fr-CA"/>
         </w:rPr>
-        <w:t>c’est un outil qui est utlisé sur le territoire français, en totale illégalité, par des structures qui ne dépendent pas de l’état.</w:t>
+        <w:t>c’est un outil qui est ut</w:t>
+      </w:r>
+      <w:r>
+        <w:rPr>
+          <w:rFonts w:ascii="Arial" w:hAnsi="Arial"/>
+          <w:b w:val="false"/>
+          <w:i w:val="false"/>
+          <w:caps w:val="false"/>
+          <w:smallCaps w:val="false"/>
+          <w:color w:val="666666"/>
+          <w:spacing w:val="0"/>
+          <w:sz w:val="22"/>
+          <w:szCs w:val="22"/>
+          <w:lang w:val="fr-CA"/>
+        </w:rPr>
+        <w:t>i</w:t>
+      </w:r>
+      <w:r>
+        <w:rPr>
+          <w:rFonts w:ascii="Arial" w:hAnsi="Arial"/>
+          <w:b w:val="false"/>
+          <w:i w:val="false"/>
+          <w:caps w:val="false"/>
+          <w:smallCaps w:val="false"/>
+          <w:color w:val="666666"/>
+          <w:spacing w:val="0"/>
+          <w:sz w:val="22"/>
+          <w:szCs w:val="22"/>
+          <w:lang w:val="fr-CA"/>
+        </w:rPr>
+        <w:t>lisé sur le territoire français, en totale illégalité, par des structures qui ne dépendent pas de l’état.</w:t>
       </w:r>
       <w:r>
         <w:rPr>
@@ -3611,7 +3785,7 @@
           <w:szCs w:val="22"/>
           <w:lang w:val="fr-CA"/>
         </w:rPr>
-        <w:t xml:space="preserve">Citons encore l’article parue dans « </w:t>
+        <w:t xml:space="preserve">Citons encore l’article paru dans « </w:t>
       </w:r>
       <w:r>
         <w:rPr>
@@ -3816,7 +3990,39 @@
           <w:szCs w:val="22"/>
           <w:lang w:val="fr-CA"/>
         </w:rPr>
-        <w:t>l’échange de sms, l’interception du trafic Internet mobile ou la gestion des appels entrants sont des fonctionnalités supplémentaires pouvant être disponibles</w:t>
+        <w:t>l’échange de «</w:t>
+      </w:r>
+      <w:r>
+        <w:rPr>
+          <w:rFonts w:ascii="Arial" w:hAnsi="Arial"/>
+          <w:b w:val="false"/>
+          <w:bCs w:val="false"/>
+          <w:i w:val="false"/>
+          <w:caps w:val="false"/>
+          <w:smallCaps w:val="false"/>
+          <w:color w:val="000000"/>
+          <w:spacing w:val="0"/>
+          <w:sz w:val="22"/>
+          <w:szCs w:val="22"/>
+          <w:lang w:val="fr-CA"/>
+        </w:rPr>
+        <w:t>SMS</w:t>
+      </w:r>
+      <w:r>
+        <w:rPr>
+          <w:rFonts w:ascii="Arial" w:hAnsi="Arial"/>
+          <w:b w:val="false"/>
+          <w:bCs w:val="false"/>
+          <w:i w:val="false"/>
+          <w:caps w:val="false"/>
+          <w:smallCaps w:val="false"/>
+          <w:color w:val="000000"/>
+          <w:spacing w:val="0"/>
+          <w:sz w:val="22"/>
+          <w:szCs w:val="22"/>
+          <w:lang w:val="fr-CA"/>
+        </w:rPr>
+        <w:t>», l’interception du trafic Internet mobile ou la gestion des appels entrants sont des fonctionnalités supplémentaires pouvant être disponibles</w:t>
       </w:r>
       <w:r>
         <w:rPr>
@@ -3848,7 +4054,7 @@
           <w:szCs w:val="24"/>
           <w:lang w:val="fr-CA"/>
         </w:rPr>
-        <w:t xml:space="preserve">Le pire et le meilleur en même temps, c’est l’effet «ni vu ni connu» des espions car les ciblés ne savent pas qu’ils sont hackés. Selon </w:t>
+        <w:t xml:space="preserve">Le pire et le meilleur en même temps, c’est l’effet «ni vu ni connu» des espions, car les ciblés ne savent pas qu’ils sont hackés. Selon </w:t>
       </w:r>
       <w:r>
         <w:rPr>
@@ -3968,7 +4174,47 @@
           <w:effect w:val="none"/>
           <w:lang w:val="fr-CA" w:eastAsia="en-CA"/>
         </w:rPr>
-        <w:t>; attaque connue comme étant une interception des échanges entre deux personnes mais ici c’est un interception entre la personne et l’antenne relais, nul besoin d’un second interlocuteur. C’est selon les demandes de réseaux cellulaires du client de téléphonie mobile et nous pourrons connaître un peu de tout sur lui.</w:t>
+        <w:t>; attaque connue comme étant une interception des échanges entre deux personnes mais ici c’est un</w:t>
+      </w:r>
+      <w:r>
+        <w:rPr>
+          <w:rFonts w:eastAsia="Times New Roman" w:ascii="arial" w:hAnsi="arial"/>
+          <w:b w:val="false"/>
+          <w:bCs w:val="false"/>
+          <w:i w:val="false"/>
+          <w:caps w:val="false"/>
+          <w:smallCaps w:val="false"/>
+          <w:strike w:val="false"/>
+          <w:dstrike w:val="false"/>
+          <w:color w:val="000000"/>
+          <w:spacing w:val="0"/>
+          <w:sz w:val="24"/>
+          <w:szCs w:val="24"/>
+          <w:u w:val="none"/>
+          <w:effect w:val="none"/>
+          <w:lang w:val="fr-CA" w:eastAsia="en-CA"/>
+        </w:rPr>
+        <w:t>e</w:t>
+      </w:r>
+      <w:r>
+        <w:rPr>
+          <w:rFonts w:eastAsia="Times New Roman" w:ascii="arial" w:hAnsi="arial"/>
+          <w:b w:val="false"/>
+          <w:bCs w:val="false"/>
+          <w:i w:val="false"/>
+          <w:caps w:val="false"/>
+          <w:smallCaps w:val="false"/>
+          <w:strike w:val="false"/>
+          <w:dstrike w:val="false"/>
+          <w:color w:val="000000"/>
+          <w:spacing w:val="0"/>
+          <w:sz w:val="24"/>
+          <w:szCs w:val="24"/>
+          <w:u w:val="none"/>
+          <w:effect w:val="none"/>
+          <w:lang w:val="fr-CA" w:eastAsia="en-CA"/>
+        </w:rPr>
+        <w:t xml:space="preserve"> interception entre la personne et l’antenne relais, nul besoin d’un second interlocuteur. C’est selon les demandes de réseaux cellulaires du client de téléphonie mobile et nous pourrons connaître un peu de tout sur lui.</w:t>
       </w:r>
     </w:p>
     <w:p>
@@ -4113,7 +4359,25 @@
           <w:szCs w:val="22"/>
           <w:lang w:val="fr-CA"/>
         </w:rPr>
-        <w:t xml:space="preserve">divulgation de renseignements personnels consciente, c’est-à-dire l’appropriation sournoise des ondes cellulaires sur la majorité des canadiens. C’est un sujet d’intérêt pour nous, ceux qui ont la </w:t>
+        <w:t xml:space="preserve">divulgation de renseignements personnels consciente, c’est-à-dire l’appropriation sournoise des ondes cellulaires sur la majorité des </w:t>
+      </w:r>
+      <w:r>
+        <w:rPr>
+          <w:rFonts w:ascii="Arial" w:hAnsi="Arial"/>
+          <w:sz w:val="22"/>
+          <w:szCs w:val="22"/>
+          <w:lang w:val="fr-CA"/>
+        </w:rPr>
+        <w:t>C</w:t>
+      </w:r>
+      <w:r>
+        <w:rPr>
+          <w:rFonts w:ascii="Arial" w:hAnsi="Arial"/>
+          <w:sz w:val="22"/>
+          <w:szCs w:val="22"/>
+          <w:lang w:val="fr-CA"/>
+        </w:rPr>
+        <w:t xml:space="preserve">anadiens. C’est un sujet d’intérêt pour nous, ceux qui ont la </w:t>
       </w:r>
       <w:r>
         <w:rPr>
@@ -4149,7 +4413,7 @@
           <w:szCs w:val="22"/>
           <w:lang w:val="fr-CA"/>
         </w:rPr>
-        <w:t xml:space="preserve"> nombreuses inquiétudes car ces dispositifs sont conçus pour écouter tout le monde </w:t>
+        <w:t xml:space="preserve"> nombreuses inquiétudes, car ces dispositifs sont conçus pour écouter tout le monde </w:t>
       </w:r>
       <w:r>
         <w:rPr>
@@ -4250,7 +4514,43 @@
           <w:effect w:val="none"/>
           <w:lang w:val="fr-CA"/>
         </w:rPr>
-        <w:t xml:space="preserve">. Les appareils, dont nous apprenons l’existence, plus ou moins sophistiqués, sont capable d’intercepter les discussions des bandits mais au prix de balancer toutes les données de tous les usagers des antennes cellulaires au bras des autorités </w:t>
+        <w:t>. Les appareils, dont nous apprenons l’existence, plus ou moins sophistiqués, sont capable</w:t>
+      </w:r>
+      <w:r>
+        <w:rPr>
+          <w:rFonts w:ascii="Arial" w:hAnsi="Arial"/>
+          <w:b w:val="false"/>
+          <w:i w:val="false"/>
+          <w:caps w:val="false"/>
+          <w:smallCaps w:val="false"/>
+          <w:strike w:val="false"/>
+          <w:dstrike w:val="false"/>
+          <w:spacing w:val="0"/>
+          <w:sz w:val="22"/>
+          <w:szCs w:val="22"/>
+          <w:u w:val="none"/>
+          <w:effect w:val="none"/>
+          <w:lang w:val="fr-CA"/>
+        </w:rPr>
+        <w:t>s</w:t>
+      </w:r>
+      <w:r>
+        <w:rPr>
+          <w:rFonts w:ascii="Arial" w:hAnsi="Arial"/>
+          <w:b w:val="false"/>
+          <w:i w:val="false"/>
+          <w:caps w:val="false"/>
+          <w:smallCaps w:val="false"/>
+          <w:strike w:val="false"/>
+          <w:dstrike w:val="false"/>
+          <w:spacing w:val="0"/>
+          <w:sz w:val="22"/>
+          <w:szCs w:val="22"/>
+          <w:u w:val="none"/>
+          <w:effect w:val="none"/>
+          <w:lang w:val="fr-CA"/>
+        </w:rPr>
+        <w:t xml:space="preserve"> d’intercepter les discussions des bandits, mais au prix de balancer toutes les données de tous les usagers des antennes cellulaires au bras des autorités </w:t>
       </w:r>
       <w:r>
         <w:rPr>
@@ -4759,7 +5059,43 @@
           <w:effect w:val="none"/>
           <w:lang w:val="fr-CA"/>
         </w:rPr>
-        <w:t xml:space="preserve"> pour arrêter quelqu’un qu’on aimerait bien savoir derrère les barreaux, </w:t>
+        <w:t xml:space="preserve"> pour arrêter quelqu’un qu’on aimerait bien savoir derr</w:t>
+      </w:r>
+      <w:r>
+        <w:rPr>
+          <w:rFonts w:ascii="Arial" w:hAnsi="Arial"/>
+          <w:b w:val="false"/>
+          <w:i w:val="false"/>
+          <w:caps w:val="false"/>
+          <w:smallCaps w:val="false"/>
+          <w:strike w:val="false"/>
+          <w:dstrike w:val="false"/>
+          <w:spacing w:val="0"/>
+          <w:sz w:val="22"/>
+          <w:szCs w:val="22"/>
+          <w:u w:val="none"/>
+          <w:effect w:val="none"/>
+          <w:lang w:val="fr-CA"/>
+        </w:rPr>
+        <w:t>i</w:t>
+      </w:r>
+      <w:r>
+        <w:rPr>
+          <w:rFonts w:ascii="Arial" w:hAnsi="Arial"/>
+          <w:b w:val="false"/>
+          <w:i w:val="false"/>
+          <w:caps w:val="false"/>
+          <w:smallCaps w:val="false"/>
+          <w:strike w:val="false"/>
+          <w:dstrike w:val="false"/>
+          <w:spacing w:val="0"/>
+          <w:sz w:val="22"/>
+          <w:szCs w:val="22"/>
+          <w:u w:val="none"/>
+          <w:effect w:val="none"/>
+          <w:lang w:val="fr-CA"/>
+        </w:rPr>
+        <w:t xml:space="preserve">ère les barreaux, </w:t>
       </w:r>
       <w:r>
         <w:rPr>
@@ -4966,7 +5302,7 @@
       </w:r>
       <w:r>
         <w:rPr>
-          <w:rFonts w:ascii="Marr Sans;Helvetica;Arial;Roboto;sans-serif" w:hAnsi="Marr Sans;Helvetica;Arial;Roboto;sans-serif"/>
+          <w:rFonts w:ascii="Arial" w:hAnsi="Arial"/>
           <w:b w:val="false"/>
           <w:bCs w:val="false"/>
           <w:i w:val="false"/>
@@ -5199,7 +5535,267 @@
           <w:effect w:val="none"/>
           <w:lang w:val="fr-CA"/>
         </w:rPr>
-        <w:t>.</w:t>
+        <w:t xml:space="preserve"> </w:t>
+      </w:r>
+      <w:r>
+        <w:rPr>
+          <w:rFonts w:ascii="Arial" w:hAnsi="Arial"/>
+          <w:b w:val="false"/>
+          <w:bCs w:val="false"/>
+          <w:i w:val="false"/>
+          <w:caps w:val="false"/>
+          <w:smallCaps w:val="false"/>
+          <w:strike w:val="false"/>
+          <w:dstrike w:val="false"/>
+          <w:color w:val="000000"/>
+          <w:spacing w:val="0"/>
+          <w:sz w:val="24"/>
+          <w:szCs w:val="24"/>
+          <w:u w:val="none"/>
+          <w:effect w:val="none"/>
+          <w:lang w:val="fr-CA"/>
+        </w:rPr>
+        <w:t xml:space="preserve">pour n’avoir rien divulgué mais au Canada, selon </w:t>
+      </w:r>
+      <w:r>
+        <w:rPr>
+          <w:rStyle w:val="StrongEmphasis"/>
+          <w:rFonts w:ascii="Arial" w:hAnsi="Arial"/>
+          <w:b w:val="false"/>
+          <w:i w:val="false"/>
+          <w:caps w:val="false"/>
+          <w:smallCaps w:val="false"/>
+          <w:strike w:val="false"/>
+          <w:dstrike w:val="false"/>
+          <w:color w:val="2A6099"/>
+          <w:spacing w:val="0"/>
+          <w:sz w:val="24"/>
+          <w:szCs w:val="24"/>
+          <w:u w:val="none"/>
+          <w:effect w:val="none"/>
+          <w:lang w:val="fr-CA"/>
+        </w:rPr>
+        <w:t>Anne Pineau</w:t>
+      </w:r>
+      <w:r>
+        <w:rPr>
+          <w:rFonts w:ascii="Arial" w:hAnsi="Arial"/>
+          <w:b w:val="false"/>
+          <w:bCs w:val="false"/>
+          <w:i w:val="false"/>
+          <w:caps w:val="false"/>
+          <w:smallCaps w:val="false"/>
+          <w:strike w:val="false"/>
+          <w:dstrike w:val="false"/>
+          <w:color w:val="2A6099"/>
+          <w:spacing w:val="0"/>
+          <w:sz w:val="24"/>
+          <w:szCs w:val="24"/>
+          <w:u w:val="none"/>
+          <w:effect w:val="none"/>
+          <w:lang w:val="fr-CA"/>
+        </w:rPr>
+        <w:t>, avocate et adjointe au comité exécutif Confédération des syndicats nationaux (CSN)</w:t>
+      </w:r>
+      <w:r>
+        <w:rPr>
+          <w:rFonts w:ascii="Arial" w:hAnsi="Arial"/>
+          <w:b w:val="false"/>
+          <w:bCs w:val="false"/>
+          <w:i w:val="false"/>
+          <w:caps w:val="false"/>
+          <w:smallCaps w:val="false"/>
+          <w:strike w:val="false"/>
+          <w:dstrike w:val="false"/>
+          <w:color w:val="000000"/>
+          <w:spacing w:val="0"/>
+          <w:sz w:val="24"/>
+          <w:szCs w:val="24"/>
+          <w:u w:val="none"/>
+          <w:effect w:val="none"/>
+          <w:lang w:val="fr-CA"/>
+        </w:rPr>
+        <w:t xml:space="preserve">, le </w:t>
+      </w:r>
+      <w:r>
+        <w:rPr>
+          <w:rFonts w:ascii="Arial" w:hAnsi="Arial"/>
+          <w:b w:val="false"/>
+          <w:bCs w:val="false"/>
+          <w:i w:val="false"/>
+          <w:caps w:val="false"/>
+          <w:smallCaps w:val="false"/>
+          <w:strike w:val="false"/>
+          <w:dstrike w:val="false"/>
+          <w:color w:val="2A6099"/>
+          <w:spacing w:val="0"/>
+          <w:sz w:val="24"/>
+          <w:szCs w:val="24"/>
+          <w:u w:val="none"/>
+          <w:effect w:val="none"/>
+          <w:lang w:val="fr-CA"/>
+        </w:rPr>
+        <w:t>Juge La Forest dans R.c. Dyment 1988 2 RCS 417</w:t>
+      </w:r>
+      <w:r>
+        <w:rPr>
+          <w:rFonts w:ascii="Arial" w:hAnsi="Arial"/>
+          <w:b w:val="false"/>
+          <w:bCs w:val="false"/>
+          <w:i w:val="false"/>
+          <w:caps w:val="false"/>
+          <w:smallCaps w:val="false"/>
+          <w:strike w:val="false"/>
+          <w:dstrike w:val="false"/>
+          <w:color w:val="000000"/>
+          <w:spacing w:val="0"/>
+          <w:sz w:val="24"/>
+          <w:szCs w:val="24"/>
+          <w:u w:val="none"/>
+          <w:effect w:val="none"/>
+          <w:lang w:val="fr-CA"/>
+        </w:rPr>
+        <w:t xml:space="preserve">, a dit: </w:t>
+      </w:r>
+      <w:r>
+        <w:rPr>
+          <w:rFonts w:ascii="Arial" w:hAnsi="Arial"/>
+          <w:b w:val="false"/>
+          <w:bCs w:val="false"/>
+          <w:i w:val="false"/>
+          <w:caps w:val="false"/>
+          <w:smallCaps w:val="false"/>
+          <w:strike w:val="false"/>
+          <w:dstrike w:val="false"/>
+          <w:color w:val="666666"/>
+          <w:spacing w:val="0"/>
+          <w:sz w:val="24"/>
+          <w:szCs w:val="24"/>
+          <w:u w:val="none"/>
+          <w:effect w:val="none"/>
+          <w:lang w:val="fr-CA"/>
+        </w:rPr>
+        <w:t xml:space="preserve">« </w:t>
+      </w:r>
+      <w:r>
+        <w:rPr>
+          <w:rStyle w:val="Emphasis"/>
+          <w:rFonts w:ascii="Arial" w:hAnsi="Arial"/>
+          <w:b w:val="false"/>
+          <w:bCs w:val="false"/>
+          <w:caps w:val="false"/>
+          <w:smallCaps w:val="false"/>
+          <w:strike w:val="false"/>
+          <w:dstrike w:val="false"/>
+          <w:color w:val="666666"/>
+          <w:spacing w:val="0"/>
+          <w:sz w:val="24"/>
+          <w:szCs w:val="24"/>
+          <w:u w:val="none"/>
+          <w:effect w:val="none"/>
+          <w:lang w:val="fr-CA"/>
+        </w:rPr>
+        <w:t>L’interdiction qui est faite au gouvernement de s’intéresser de trop près à la vie des citoyens touche à l’essence même de l’État démocratique »</w:t>
+      </w:r>
+      <w:r>
+        <w:rPr>
+          <w:rStyle w:val="Emphasis"/>
+          <w:rFonts w:ascii="Arial" w:hAnsi="Arial"/>
+          <w:b w:val="false"/>
+          <w:bCs w:val="false"/>
+          <w:caps w:val="false"/>
+          <w:smallCaps w:val="false"/>
+          <w:strike w:val="false"/>
+          <w:dstrike w:val="false"/>
+          <w:color w:val="000000"/>
+          <w:spacing w:val="0"/>
+          <w:sz w:val="24"/>
+          <w:szCs w:val="24"/>
+          <w:u w:val="none"/>
+          <w:effect w:val="none"/>
+          <w:lang w:val="fr-CA"/>
+        </w:rPr>
+        <w:t xml:space="preserve"> et ce serait alors un</w:t>
+      </w:r>
+      <w:r>
+        <w:rPr>
+          <w:rStyle w:val="Emphasis"/>
+          <w:rFonts w:ascii="Arial" w:hAnsi="Arial"/>
+          <w:b w:val="false"/>
+          <w:bCs w:val="false"/>
+          <w:caps w:val="false"/>
+          <w:smallCaps w:val="false"/>
+          <w:strike w:val="false"/>
+          <w:dstrike w:val="false"/>
+          <w:color w:val="000000"/>
+          <w:spacing w:val="0"/>
+          <w:sz w:val="24"/>
+          <w:szCs w:val="24"/>
+          <w:u w:val="none"/>
+          <w:effect w:val="none"/>
+          <w:lang w:val="fr-CA"/>
+        </w:rPr>
+        <w:t>e</w:t>
+      </w:r>
+      <w:r>
+        <w:rPr>
+          <w:rStyle w:val="Emphasis"/>
+          <w:rFonts w:ascii="Arial" w:hAnsi="Arial"/>
+          <w:b w:val="false"/>
+          <w:bCs w:val="false"/>
+          <w:caps w:val="false"/>
+          <w:smallCaps w:val="false"/>
+          <w:strike w:val="false"/>
+          <w:dstrike w:val="false"/>
+          <w:color w:val="000000"/>
+          <w:spacing w:val="0"/>
+          <w:sz w:val="24"/>
+          <w:szCs w:val="24"/>
+          <w:u w:val="none"/>
+          <w:effect w:val="none"/>
+          <w:lang w:val="fr-CA"/>
+        </w:rPr>
+        <w:t xml:space="preserve"> restriction </w:t>
+      </w:r>
+      <w:r>
+        <w:rPr>
+          <w:rStyle w:val="Emphasis"/>
+          <w:rFonts w:ascii="Arial" w:hAnsi="Arial"/>
+          <w:b w:val="false"/>
+          <w:bCs w:val="false"/>
+          <w:caps w:val="false"/>
+          <w:smallCaps w:val="false"/>
+          <w:strike w:val="false"/>
+          <w:dstrike w:val="false"/>
+          <w:color w:val="000000"/>
+          <w:spacing w:val="0"/>
+          <w:sz w:val="24"/>
+          <w:szCs w:val="24"/>
+          <w:u w:val="none"/>
+          <w:effect w:val="none"/>
+          <w:lang w:val="fr-CA"/>
+        </w:rPr>
+        <w:t>de la démocratie</w:t>
+      </w:r>
+      <w:r>
+        <w:rPr>
+          <w:rStyle w:val="Emphasis"/>
+          <w:rFonts w:ascii="Arial" w:hAnsi="Arial"/>
+          <w:b w:val="false"/>
+          <w:bCs w:val="false"/>
+          <w:caps w:val="false"/>
+          <w:smallCaps w:val="false"/>
+          <w:strike w:val="false"/>
+          <w:dstrike w:val="false"/>
+          <w:color w:val="000000"/>
+          <w:spacing w:val="0"/>
+          <w:sz w:val="24"/>
+          <w:szCs w:val="24"/>
+          <w:u w:val="none"/>
+          <w:effect w:val="none"/>
+          <w:lang w:val="fr-CA"/>
+        </w:rPr>
+        <w:t xml:space="preserve"> outrepassée que de se servir de tels appareils de surveillance de téléphonie alors que la population est écoutée malgré tout, la préservation de l’espace de l’intimité de chacun est compromise.</w:t>
       </w:r>
     </w:p>
     <w:p>
@@ -5530,7 +6126,25 @@
           <w:szCs w:val="22"/>
           <w:lang w:val="fr-CA"/>
         </w:rPr>
-        <w:t xml:space="preserve">nos élus et leurs organisations, les entreprises d’états, </w:t>
+        <w:t>nos élus et leurs organisations, les entreprises d’</w:t>
+      </w:r>
+      <w:r>
+        <w:rPr>
+          <w:rFonts w:ascii="Arial" w:hAnsi="Arial"/>
+          <w:sz w:val="22"/>
+          <w:szCs w:val="22"/>
+          <w:lang w:val="fr-CA"/>
+        </w:rPr>
+        <w:t>État</w:t>
+      </w:r>
+      <w:r>
+        <w:rPr>
+          <w:rFonts w:ascii="Arial" w:hAnsi="Arial"/>
+          <w:sz w:val="22"/>
+          <w:szCs w:val="22"/>
+          <w:lang w:val="fr-CA"/>
+        </w:rPr>
+        <w:t xml:space="preserve">, </w:t>
       </w:r>
       <w:r>
         <w:rPr>
@@ -5638,6 +6252,15 @@
           <w:szCs w:val="22"/>
           <w:lang w:val="fr-CA"/>
         </w:rPr>
+        <w:t>s</w:t>
+      </w:r>
+      <w:r>
+        <w:rPr>
+          <w:rFonts w:ascii="Arial" w:hAnsi="Arial"/>
+          <w:sz w:val="22"/>
+          <w:szCs w:val="22"/>
+          <w:lang w:val="fr-CA"/>
+        </w:rPr>
         <w:t xml:space="preserve">, le marché boursier </w:t>
       </w:r>
       <w:r>
@@ -5695,7 +6318,7 @@
           <w:szCs w:val="22"/>
           <w:lang w:val="fr-CA"/>
         </w:rPr>
-        <w:t xml:space="preserve">Le véritable dommage surviendrait lorsque les inégalités sociales, financières, etc. seraient favorisées par l’utilisation de ces technologies par des complotistes oeuvrants dans le privé </w:t>
+        <w:t xml:space="preserve">Le véritable dommage surviendrait lorsque les inégalités sociales, financières, etc. seraient favorisées par l’utilisation de ces technologies par des complotistes oeuvrant dans le privé </w:t>
       </w:r>
       <w:r>
         <w:rPr>
@@ -5749,7 +6372,25 @@
           <w:szCs w:val="22"/>
           <w:lang w:val="fr-CA"/>
         </w:rPr>
-        <w:t xml:space="preserve">Les pires irrespectueux de la vie privée du monde seraient avantagés par la disponibilité de leur ressources d’espionnage de communication sans-fil </w:t>
+        <w:t>Les pires irrespectueux de la vie privée du monde seraient avantagés par la disponibilité de leur</w:t>
+      </w:r>
+      <w:r>
+        <w:rPr>
+          <w:rFonts w:ascii="Arial" w:hAnsi="Arial"/>
+          <w:sz w:val="22"/>
+          <w:szCs w:val="22"/>
+          <w:lang w:val="fr-CA"/>
+        </w:rPr>
+        <w:t>s</w:t>
+      </w:r>
+      <w:r>
+        <w:rPr>
+          <w:rFonts w:ascii="Arial" w:hAnsi="Arial"/>
+          <w:sz w:val="22"/>
+          <w:szCs w:val="22"/>
+          <w:lang w:val="fr-CA"/>
+        </w:rPr>
+        <w:t xml:space="preserve"> ressources d’espionnage de communication sans-fil </w:t>
       </w:r>
       <w:r>
         <w:rPr>
@@ -5801,7 +6442,25 @@
           <w:szCs w:val="22"/>
           <w:lang w:val="fr-CA"/>
         </w:rPr>
-        <w:t>peu scrupuleux personnages, espions de masse, empêcherait la population innovatrice de</w:t>
+        <w:t>peu scrupuleux personnages, espions de masse, empêcherai</w:t>
+      </w:r>
+      <w:r>
+        <w:rPr>
+          <w:rFonts w:ascii="Arial" w:hAnsi="Arial"/>
+          <w:sz w:val="22"/>
+          <w:szCs w:val="22"/>
+          <w:lang w:val="fr-CA"/>
+        </w:rPr>
+        <w:t>ent</w:t>
+      </w:r>
+      <w:r>
+        <w:rPr>
+          <w:rFonts w:ascii="Arial" w:hAnsi="Arial"/>
+          <w:sz w:val="22"/>
+          <w:szCs w:val="22"/>
+          <w:lang w:val="fr-CA"/>
+        </w:rPr>
+        <w:t xml:space="preserve"> la population innovatrice de</w:t>
       </w:r>
       <w:r>
         <w:rPr>
@@ -5855,7 +6514,25 @@
           <w:szCs w:val="22"/>
           <w:lang w:val="fr-CA"/>
         </w:rPr>
-        <w:t xml:space="preserve">assez entrainés.  La matière </w:t>
+        <w:t>assez entra</w:t>
+      </w:r>
+      <w:r>
+        <w:rPr>
+          <w:rFonts w:ascii="Arial" w:hAnsi="Arial"/>
+          <w:sz w:val="22"/>
+          <w:szCs w:val="22"/>
+          <w:lang w:val="fr-CA"/>
+        </w:rPr>
+        <w:t>î</w:t>
+      </w:r>
+      <w:r>
+        <w:rPr>
+          <w:rFonts w:ascii="Arial" w:hAnsi="Arial"/>
+          <w:sz w:val="22"/>
+          <w:szCs w:val="22"/>
+          <w:lang w:val="fr-CA"/>
+        </w:rPr>
+        <w:t xml:space="preserve">nés.  La matière </w:t>
       </w:r>
       <w:r>
         <w:rPr>
@@ -5927,7 +6604,7 @@
           <w:szCs w:val="22"/>
           <w:lang w:val="fr-CA"/>
         </w:rPr>
-        <w:t xml:space="preserve"> continuerai</w:t>
+        <w:t xml:space="preserve"> continuai</w:t>
       </w:r>
       <w:r>
         <w:rPr>
@@ -6035,7 +6712,25 @@
           <w:szCs w:val="22"/>
           <w:lang w:val="fr-CA"/>
         </w:rPr>
-        <w:t xml:space="preserve"> méconnues expérimentent déjà les nouveaux avenues en toute catiminie </w:t>
+        <w:t xml:space="preserve"> méconnues expérimentent déjà les nouve</w:t>
+      </w:r>
+      <w:r>
+        <w:rPr>
+          <w:rFonts w:cs="Times New Roman" w:ascii="Arial" w:hAnsi="Arial"/>
+          <w:sz w:val="22"/>
+          <w:szCs w:val="22"/>
+          <w:lang w:val="fr-CA"/>
+        </w:rPr>
+        <w:t>lles</w:t>
+      </w:r>
+      <w:r>
+        <w:rPr>
+          <w:rFonts w:ascii="Arial" w:hAnsi="Arial"/>
+          <w:sz w:val="22"/>
+          <w:szCs w:val="22"/>
+          <w:lang w:val="fr-CA"/>
+        </w:rPr>
+        <w:t xml:space="preserve"> avenues en toute catimini </w:t>
       </w:r>
       <w:r>
         <w:rPr>
@@ -6071,7 +6766,25 @@
           <w:szCs w:val="22"/>
           <w:lang w:val="fr-CA"/>
         </w:rPr>
-        <w:t>et prolifiques pour eux. La course à l’armement silencieuse qu’est l’espionnage est peut-être déjà à son apogé et nous payons les frais sans le savoir.</w:t>
+        <w:t>et prolifiques pour eux. La course à l’armement silencieuse qu’est l’espionnage est peut-être déjà à son apogé</w:t>
+      </w:r>
+      <w:r>
+        <w:rPr>
+          <w:rFonts w:ascii="Arial" w:hAnsi="Arial"/>
+          <w:sz w:val="22"/>
+          <w:szCs w:val="22"/>
+          <w:lang w:val="fr-CA"/>
+        </w:rPr>
+        <w:t>e</w:t>
+      </w:r>
+      <w:r>
+        <w:rPr>
+          <w:rFonts w:ascii="Arial" w:hAnsi="Arial"/>
+          <w:sz w:val="22"/>
+          <w:szCs w:val="22"/>
+          <w:lang w:val="fr-CA"/>
+        </w:rPr>
+        <w:t xml:space="preserve"> et nous payons les frais sans le savoir.</w:t>
       </w:r>
       <w:r>
         <w:br w:type="page"/>
@@ -6108,7 +6821,61 @@
           <w:szCs w:val="22"/>
           <w:lang w:val="fr-CA"/>
         </w:rPr>
-        <w:t xml:space="preserve">La force nous fait admettre, c’est impossible de faire du cas par cas et surveiller tout le monde qui surveille. Ainsi, des lois sévères devraient interdire mondialement la vente de ces appareils de surveillance au privé sauf sur avis contraire d’une autorité particulière, familière avec la technologie, connue du peuple; la technologie de surveillance des ondes cellulaires oeuvrant dans le respect le plus élevé possible pour la population et peut-être même demander une surveillance externe spéciale de ceux qui ont eux le mandat officiel. En effet, cette idée est la première en concluant car au plus profond de nos esprit, nous savons intimement que ces appareils ne sont pas là pour disparaître, qu’ils existent déjà et rien au monde ne pourrait empêcher le pire malfrat de se les procurer. Comment se protéger le premier venu </w:t>
+        <w:t xml:space="preserve">La force nous fait admettre, c’est impossible de faire du cas par cas et surveiller tout le monde qui surveille. Ainsi, des lois sévères devraient interdire mondialement la vente de ces appareils de surveillance au privé sauf sur avis contraire d’une autorité particulière, familière avec la technologie, connue du peuple; la technologie de surveillance des ondes cellulaires oeuvrant dans le respect le plus élevé possible pour la population et peut-être même demander une surveillance externe spéciale de ceux qui ont eu le mandat officiel. En effet, cette idée est la première en concluant, </w:t>
+      </w:r>
+      <w:r>
+        <w:rPr>
+          <w:rFonts w:ascii="Arial" w:hAnsi="Arial"/>
+          <w:sz w:val="22"/>
+          <w:szCs w:val="22"/>
+          <w:lang w:val="fr-CA"/>
+        </w:rPr>
+        <w:t>celle de laisser la surveillance gouvernementale et éliminer le plus possible la surveillance interpersonnelle et corporative,</w:t>
+      </w:r>
+      <w:r>
+        <w:rPr>
+          <w:rFonts w:ascii="Arial" w:hAnsi="Arial"/>
+          <w:sz w:val="22"/>
+          <w:szCs w:val="22"/>
+          <w:lang w:val="fr-CA"/>
+        </w:rPr>
+        <w:t xml:space="preserve"> car au plus profond de nos esprit</w:t>
+      </w:r>
+      <w:r>
+        <w:rPr>
+          <w:rFonts w:ascii="Arial" w:hAnsi="Arial"/>
+          <w:sz w:val="22"/>
+          <w:szCs w:val="22"/>
+          <w:lang w:val="fr-CA"/>
+        </w:rPr>
+        <w:t>s</w:t>
+      </w:r>
+      <w:r>
+        <w:rPr>
+          <w:rFonts w:ascii="Arial" w:hAnsi="Arial"/>
+          <w:sz w:val="22"/>
+          <w:szCs w:val="22"/>
+          <w:lang w:val="fr-CA"/>
+        </w:rPr>
+        <w:t xml:space="preserve">, nous savons intimement que ces appareils ne sont pas là pour disparaître, qu’ils existent déjà et rien au monde ne pourrait empêcher le pire malfrat de se les procurer </w:t>
+      </w:r>
+      <w:r>
+        <w:rPr>
+          <w:rFonts w:ascii="Arial" w:hAnsi="Arial"/>
+          <w:sz w:val="22"/>
+          <w:szCs w:val="22"/>
+          <w:lang w:val="fr-CA"/>
+        </w:rPr>
+        <w:t>mais ce serait mieux si seul le gouvernement y avait un accès aussi facile</w:t>
+      </w:r>
+      <w:r>
+        <w:rPr>
+          <w:rFonts w:ascii="Arial" w:hAnsi="Arial"/>
+          <w:sz w:val="22"/>
+          <w:szCs w:val="22"/>
+          <w:lang w:val="fr-CA"/>
+        </w:rPr>
+        <w:t xml:space="preserve">. Comment se protéger le premier venu </w:t>
       </w:r>
       <w:r>
         <w:rPr>
@@ -6126,7 +6893,25 @@
           <w:szCs w:val="22"/>
           <w:lang w:val="fr-CA"/>
         </w:rPr>
-        <w:t xml:space="preserve">, et nous lui répondrons, utilises la technologie de chiffrement avancé sur appel voIP, il y a même l’option  «vidéoconférence» et le timer de destruction des messages mais ceci sera pour un autre débat génial! </w:t>
+        <w:t xml:space="preserve">, et nous lui répondrons, utilises la technologie de chiffrement avancé sur appel voIP, il y a même l’option  «vidéoconférence» et le </w:t>
+      </w:r>
+      <w:r>
+        <w:rPr>
+          <w:rFonts w:cs="Times New Roman" w:ascii="Arial" w:hAnsi="Arial"/>
+          <w:sz w:val="22"/>
+          <w:szCs w:val="22"/>
+          <w:lang w:val="fr-CA"/>
+        </w:rPr>
+        <w:t>minuteur</w:t>
+      </w:r>
+      <w:r>
+        <w:rPr>
+          <w:rFonts w:ascii="Arial" w:hAnsi="Arial"/>
+          <w:sz w:val="22"/>
+          <w:szCs w:val="22"/>
+          <w:lang w:val="fr-CA"/>
+        </w:rPr>
+        <w:t xml:space="preserve"> de destruction des messages, mais ceci sera pour un autre débat génial! </w:t>
       </w:r>
     </w:p>
     <w:p>
@@ -6186,27 +6971,6 @@
           <w:lang w:val="fr-CA"/>
         </w:rPr>
         <w:t>Guillaume Blouin</w:t>
-      </w:r>
-    </w:p>
-    <w:p>
-      <w:pPr>
-        <w:pStyle w:val="Normal"/>
-        <w:spacing w:lineRule="auto" w:line="259" w:before="0" w:after="160"/>
-        <w:jc w:val="left"/>
-        <w:rPr>
-          <w:rFonts w:ascii="Arial" w:hAnsi="Arial"/>
-          <w:sz w:val="22"/>
-          <w:szCs w:val="22"/>
-          <w:lang w:val="fr-CA"/>
-        </w:rPr>
-      </w:pPr>
-      <w:r>
-        <w:rPr>
-          <w:rFonts w:ascii="Arial" w:hAnsi="Arial"/>
-          <w:sz w:val="22"/>
-          <w:szCs w:val="22"/>
-          <w:lang w:val="fr-CA"/>
-        </w:rPr>
       </w:r>
       <w:r>
         <w:br w:type="page"/>
@@ -7213,23 +7977,8 @@
         </w:rPr>
         <w:fldChar w:fldCharType="end"/>
       </w:r>
-    </w:p>
-    <w:p>
-      <w:pPr>
-        <w:pStyle w:val="Normal"/>
-        <w:jc w:val="left"/>
-        <w:rPr>
-          <w:rFonts w:eastAsia="Times New Roman"/>
-          <w:lang w:eastAsia="en-CA"/>
-        </w:rPr>
-      </w:pPr>
-      <w:r>
-        <w:rPr>
-          <w:rFonts w:ascii="Arial" w:hAnsi="Arial"/>
-          <w:sz w:val="22"/>
-          <w:szCs w:val="22"/>
-          <w:lang w:val="fr-CA"/>
-        </w:rPr>
+      <w:r>
+        <w:br w:type="page"/>
       </w:r>
     </w:p>
     <w:p>
@@ -7420,12 +8169,7 @@
       <w:pPr>
         <w:pStyle w:val="Normal"/>
         <w:jc w:val="left"/>
-        <w:rPr>
-          <w:rFonts w:ascii="Arial" w:hAnsi="Arial"/>
-          <w:sz w:val="22"/>
-          <w:szCs w:val="22"/>
-          <w:lang w:val="fr-CA"/>
-        </w:rPr>
+        <w:rPr/>
       </w:pPr>
       <w:r>
         <w:rPr>
@@ -7436,7 +8180,7 @@
         </w:rPr>
         <w:t xml:space="preserve">Récupéré de </w:t>
       </w:r>
-      <w:hyperlink r:id="rId16">
+      <w:hyperlink r:id="rId17">
         <w:r>
           <w:rPr>
             <w:rStyle w:val="InternetLink"/>
@@ -7450,18 +8194,39 @@
           <w:t>https://ici.exploratv.ca/blogue/5-technologies-controverse-science-crime-terrorisme/</w:t>
         </w:r>
       </w:hyperlink>
-      <w:r>
-        <w:br w:type="page"/>
-      </w:r>
     </w:p>
     <w:p>
       <w:pPr>
         <w:pStyle w:val="Normal"/>
         <w:jc w:val="left"/>
         <w:rPr>
-          <w:rFonts w:ascii="Arial" w:hAnsi="Arial"/>
-          <w:sz w:val="22"/>
-          <w:szCs w:val="22"/>
+          <w:rFonts w:eastAsia="Times New Roman"/>
+          <w:b/>
+          <w:b/>
+          <w:bCs/>
+          <w:color w:val="2A6099"/>
+          <w:u w:val="single"/>
+          <w:lang w:eastAsia="en-CA"/>
+        </w:rPr>
+      </w:pPr>
+      <w:r>
+        <w:rPr>
+          <w:rFonts w:ascii="Arial" w:hAnsi="Arial"/>
+          <w:sz w:val="22"/>
+          <w:szCs w:val="22"/>
+          <w:lang w:val="fr-CA"/>
+        </w:rPr>
+      </w:r>
+    </w:p>
+    <w:p>
+      <w:pPr>
+        <w:pStyle w:val="Normal"/>
+        <w:spacing w:lineRule="auto" w:line="360"/>
+        <w:jc w:val="left"/>
+        <w:rPr>
+          <w:rFonts w:ascii="Arial" w:hAnsi="Arial"/>
+          <w:sz w:val="24"/>
+          <w:szCs w:val="24"/>
           <w:lang w:val="fr-CA"/>
         </w:rPr>
       </w:pPr>
@@ -7470,8 +8235,8 @@
           <w:rFonts w:eastAsia="Times New Roman" w:ascii="Arial" w:hAnsi="Arial"/>
           <w:b/>
           <w:bCs/>
-          <w:sz w:val="22"/>
-          <w:szCs w:val="22"/>
+          <w:sz w:val="24"/>
+          <w:szCs w:val="24"/>
           <w:lang w:val="fr-CA" w:eastAsia="en-CA"/>
         </w:rPr>
         <w:t>Page web :</w:t>
@@ -7480,14 +8245,15 @@
     <w:p>
       <w:pPr>
         <w:pStyle w:val="Heading3"/>
+        <w:spacing w:lineRule="auto" w:line="360"/>
         <w:jc w:val="left"/>
         <w:rPr/>
       </w:pPr>
-      <w:hyperlink r:id="rId17">
+      <w:hyperlink r:id="rId18">
         <w:r>
           <w:rPr>
             <w:rStyle w:val="InternetLink"/>
-            <w:rFonts w:eastAsia="Times New Roman" w:ascii="Euclid Square;sans-serif" w:hAnsi="Euclid Square;sans-serif"/>
+            <w:rFonts w:eastAsia="Times New Roman" w:ascii="Arial" w:hAnsi="Arial"/>
             <w:b w:val="false"/>
             <w:bCs w:val="false"/>
             <w:i w:val="false"/>
@@ -7510,14 +8276,15 @@
     <w:p>
       <w:pPr>
         <w:pStyle w:val="Normal"/>
+        <w:spacing w:lineRule="auto" w:line="360"/>
         <w:jc w:val="left"/>
         <w:rPr/>
       </w:pPr>
       <w:r>
         <w:rPr>
           <w:rFonts w:eastAsia="Times New Roman" w:ascii="Arial" w:hAnsi="Arial"/>
-          <w:sz w:val="22"/>
-          <w:szCs w:val="22"/>
+          <w:sz w:val="24"/>
+          <w:szCs w:val="24"/>
           <w:lang w:val="fr-CA" w:eastAsia="en-CA"/>
         </w:rPr>
         <w:t>(</w:t>
@@ -7525,15 +8292,15 @@
       <w:r>
         <w:rPr>
           <w:rStyle w:val="StrongEmphasis"/>
-          <w:rFonts w:eastAsia="Times New Roman" w:ascii="Euclid Square;sans-serif" w:hAnsi="Euclid Square;sans-serif"/>
+          <w:rFonts w:eastAsia="Times New Roman" w:ascii="Arial" w:hAnsi="Arial"/>
           <w:b w:val="false"/>
           <w:i w:val="false"/>
           <w:caps w:val="false"/>
           <w:smallCaps w:val="false"/>
           <w:color w:val="666767"/>
           <w:spacing w:val="0"/>
-          <w:sz w:val="21"/>
-          <w:szCs w:val="22"/>
+          <w:sz w:val="24"/>
+          <w:szCs w:val="24"/>
           <w:lang w:val="fr-CA" w:eastAsia="en-CA"/>
         </w:rPr>
         <w:t>January 31, 2020</w:t>
@@ -7541,8 +8308,8 @@
       <w:r>
         <w:rPr>
           <w:rFonts w:eastAsia="Times New Roman" w:ascii="Arial" w:hAnsi="Arial"/>
-          <w:sz w:val="22"/>
-          <w:szCs w:val="22"/>
+          <w:sz w:val="24"/>
+          <w:szCs w:val="24"/>
           <w:lang w:val="fr-CA" w:eastAsia="en-CA"/>
         </w:rPr>
         <w:t xml:space="preserve">). </w:t>
@@ -7556,8 +8323,8 @@
           <w:smallCaps w:val="false"/>
           <w:color w:val="000000"/>
           <w:spacing w:val="0"/>
-          <w:sz w:val="22"/>
-          <w:szCs w:val="22"/>
+          <w:sz w:val="24"/>
+          <w:szCs w:val="24"/>
           <w:lang w:val="fr-CA" w:eastAsia="en-CA"/>
         </w:rPr>
         <w:t xml:space="preserve">Top 7 IMSI Catcher Detection Solutions for 2020, </w:t>
@@ -7566,11 +8333,12 @@
     <w:p>
       <w:pPr>
         <w:pStyle w:val="Normal"/>
+        <w:spacing w:lineRule="auto" w:line="360"/>
         <w:jc w:val="left"/>
         <w:rPr>
           <w:rFonts w:ascii="Arial" w:hAnsi="Arial"/>
-          <w:sz w:val="22"/>
-          <w:szCs w:val="22"/>
+          <w:sz w:val="24"/>
+          <w:szCs w:val="24"/>
           <w:lang w:val="fr-CA"/>
         </w:rPr>
       </w:pPr>
@@ -7578,8 +8346,8 @@
         <w:rPr>
           <w:rFonts w:eastAsia="Times New Roman" w:ascii="Arial" w:hAnsi="Arial"/>
           <w:color w:val="000000"/>
-          <w:sz w:val="22"/>
-          <w:szCs w:val="22"/>
+          <w:sz w:val="24"/>
+          <w:szCs w:val="24"/>
           <w:u w:val="none"/>
           <w:lang w:val="fr-CA" w:eastAsia="en-CA"/>
         </w:rPr>
@@ -7589,8 +8357,8 @@
         <w:rPr>
           <w:rFonts w:eastAsia="Times New Roman" w:ascii="Arial" w:hAnsi="Arial"/>
           <w:color w:val="2A6099"/>
-          <w:sz w:val="22"/>
-          <w:szCs w:val="22"/>
+          <w:sz w:val="24"/>
+          <w:szCs w:val="24"/>
           <w:u w:val="single"/>
           <w:lang w:val="fr-CA" w:eastAsia="en-CA"/>
         </w:rPr>
@@ -7600,13 +8368,14 @@
     <w:p>
       <w:pPr>
         <w:pStyle w:val="Normal"/>
+        <w:spacing w:lineRule="auto" w:line="360"/>
         <w:rPr>
           <w:rFonts w:ascii="Arial" w:hAnsi="Arial" w:eastAsia="Times New Roman"/>
           <w:b/>
           <w:b/>
           <w:bCs/>
-          <w:sz w:val="22"/>
-          <w:szCs w:val="22"/>
+          <w:sz w:val="24"/>
+          <w:szCs w:val="24"/>
           <w:lang w:val="fr-CA" w:eastAsia="en-CA"/>
         </w:rPr>
       </w:pPr>
@@ -7615,8 +8384,8 @@
           <w:rFonts w:eastAsia="Times New Roman" w:ascii="Arial" w:hAnsi="Arial"/>
           <w:b/>
           <w:bCs/>
-          <w:sz w:val="22"/>
-          <w:szCs w:val="22"/>
+          <w:sz w:val="24"/>
+          <w:szCs w:val="24"/>
           <w:lang w:val="fr-CA" w:eastAsia="en-CA"/>
         </w:rPr>
       </w:r>
@@ -7624,10 +8393,12 @@
     <w:p>
       <w:pPr>
         <w:pStyle w:val="Normal"/>
-        <w:rPr>
-          <w:rFonts w:ascii="Arial" w:hAnsi="Arial"/>
-          <w:sz w:val="22"/>
-          <w:szCs w:val="22"/>
+        <w:spacing w:lineRule="auto" w:line="360"/>
+        <w:jc w:val="left"/>
+        <w:rPr>
+          <w:rFonts w:ascii="Arial" w:hAnsi="Arial"/>
+          <w:sz w:val="24"/>
+          <w:szCs w:val="24"/>
           <w:lang w:val="fr-CA"/>
         </w:rPr>
       </w:pPr>
@@ -7636,16 +8407,317 @@
           <w:rFonts w:eastAsia="Times New Roman" w:ascii="Arial" w:hAnsi="Arial"/>
           <w:b/>
           <w:bCs/>
-          <w:sz w:val="22"/>
-          <w:szCs w:val="22"/>
+          <w:sz w:val="24"/>
+          <w:szCs w:val="24"/>
           <w:lang w:val="fr-CA" w:eastAsia="en-CA"/>
         </w:rPr>
+        <w:t>Page web :</w:t>
+      </w:r>
+    </w:p>
+    <w:p>
+      <w:pPr>
+        <w:pStyle w:val="TextBody"/>
+        <w:spacing w:lineRule="auto" w:line="360"/>
+        <w:jc w:val="left"/>
+        <w:rPr>
+          <w:rStyle w:val="StrongEmphasis"/>
+          <w:rFonts w:ascii="Segoe UI;Frutiger;Frutiger Linotype;Dejavu Sans;Helvetica Neue;Arial;sans-serif" w:hAnsi="Segoe UI;Frutiger;Frutiger Linotype;Dejavu Sans;Helvetica Neue;Arial;sans-serif" w:eastAsia="Times New Roman"/>
+          <w:b w:val="false"/>
+          <w:i w:val="false"/>
+          <w:caps w:val="false"/>
+          <w:smallCaps w:val="false"/>
+          <w:strike w:val="false"/>
+          <w:dstrike w:val="false"/>
+          <w:color w:val="666666"/>
+          <w:spacing w:val="0"/>
+          <w:sz w:val="26"/>
+          <w:szCs w:val="24"/>
+          <w:u w:val="none"/>
+          <w:effect w:val="none"/>
+          <w:lang w:val="fr-CA" w:eastAsia="en-CA"/>
+        </w:rPr>
+      </w:pPr>
+      <w:r>
+        <w:rPr>
+          <w:rStyle w:val="StrongEmphasis"/>
+          <w:rFonts w:eastAsia="Times New Roman" w:ascii="Segoe UI;Frutiger;Frutiger Linotype;Dejavu Sans;Helvetica Neue;Arial;sans-serif" w:hAnsi="Segoe UI;Frutiger;Frutiger Linotype;Dejavu Sans;Helvetica Neue;Arial;sans-serif"/>
+          <w:b w:val="false"/>
+          <w:i w:val="false"/>
+          <w:caps w:val="false"/>
+          <w:smallCaps w:val="false"/>
+          <w:strike w:val="false"/>
+          <w:dstrike w:val="false"/>
+          <w:color w:val="666666"/>
+          <w:spacing w:val="0"/>
+          <w:sz w:val="26"/>
+          <w:szCs w:val="24"/>
+          <w:u w:val="none"/>
+          <w:effect w:val="none"/>
+          <w:lang w:val="fr-CA" w:eastAsia="en-CA"/>
+        </w:rPr>
+        <w:t>Anne Pineau</w:t>
+      </w:r>
+    </w:p>
+    <w:p>
+      <w:pPr>
+        <w:pStyle w:val="Normal"/>
+        <w:spacing w:lineRule="auto" w:line="360"/>
+        <w:jc w:val="left"/>
+        <w:rPr/>
+      </w:pPr>
+      <w:r>
+        <w:rPr>
+          <w:rFonts w:eastAsia="Times New Roman" w:ascii="Arial" w:hAnsi="Arial"/>
+          <w:sz w:val="24"/>
+          <w:szCs w:val="24"/>
+          <w:lang w:val="fr-CA" w:eastAsia="en-CA"/>
+        </w:rPr>
+        <w:t>(</w:t>
+      </w:r>
+      <w:r>
+        <w:rPr>
+          <w:rStyle w:val="StrongEmphasis"/>
+          <w:rFonts w:eastAsia="Times New Roman" w:ascii="Segoe UI;Frutiger;Frutiger Linotype;Dejavu Sans;Helvetica Neue;Arial;sans-serif" w:hAnsi="Segoe UI;Frutiger;Frutiger Linotype;Dejavu Sans;Helvetica Neue;Arial;sans-serif"/>
+          <w:b w:val="false"/>
+          <w:i w:val="false"/>
+          <w:caps w:val="false"/>
+          <w:smallCaps w:val="false"/>
+          <w:color w:val="131313"/>
+          <w:spacing w:val="0"/>
+          <w:sz w:val="20"/>
+          <w:szCs w:val="24"/>
+          <w:lang w:val="fr-CA" w:eastAsia="en-CA"/>
+        </w:rPr>
+        <w:t>19</w:t>
+      </w:r>
+      <w:r>
+        <w:rPr>
+          <w:rStyle w:val="StrongEmphasis"/>
+          <w:rFonts w:eastAsia="Times New Roman" w:ascii="Arial" w:hAnsi="Arial"/>
+          <w:b w:val="false"/>
+          <w:i w:val="false"/>
+          <w:caps w:val="false"/>
+          <w:smallCaps w:val="false"/>
+          <w:color w:val="131313"/>
+          <w:spacing w:val="0"/>
+          <w:sz w:val="24"/>
+          <w:szCs w:val="24"/>
+          <w:lang w:val="fr-CA" w:eastAsia="en-CA"/>
+        </w:rPr>
+        <w:t xml:space="preserve"> </w:t>
+      </w:r>
+      <w:r>
+        <w:rPr>
+          <w:rStyle w:val="StrongEmphasis"/>
+          <w:rFonts w:eastAsia="Times New Roman" w:ascii="Segoe UI;Frutiger;Frutiger Linotype;Dejavu Sans;Helvetica Neue;Arial;sans-serif" w:hAnsi="Segoe UI;Frutiger;Frutiger Linotype;Dejavu Sans;Helvetica Neue;Arial;sans-serif"/>
+          <w:b w:val="false"/>
+          <w:i w:val="false"/>
+          <w:caps w:val="false"/>
+          <w:smallCaps w:val="false"/>
+          <w:color w:val="131313"/>
+          <w:spacing w:val="0"/>
+          <w:sz w:val="20"/>
+          <w:szCs w:val="24"/>
+          <w:lang w:val="fr-CA" w:eastAsia="en-CA"/>
+        </w:rPr>
+        <w:t>SEP</w:t>
+      </w:r>
+      <w:r>
+        <w:rPr>
+          <w:rStyle w:val="StrongEmphasis"/>
+          <w:rFonts w:eastAsia="Times New Roman" w:ascii="Arial" w:hAnsi="Arial"/>
+          <w:b w:val="false"/>
+          <w:i w:val="false"/>
+          <w:caps w:val="false"/>
+          <w:smallCaps w:val="false"/>
+          <w:color w:val="131313"/>
+          <w:spacing w:val="0"/>
+          <w:sz w:val="24"/>
+          <w:szCs w:val="24"/>
+          <w:lang w:val="fr-CA" w:eastAsia="en-CA"/>
+        </w:rPr>
+        <w:t xml:space="preserve"> </w:t>
+      </w:r>
+      <w:r>
+        <w:rPr>
+          <w:rStyle w:val="StrongEmphasis"/>
+          <w:rFonts w:eastAsia="Times New Roman" w:ascii="Segoe UI;Frutiger;Frutiger Linotype;Dejavu Sans;Helvetica Neue;Arial;sans-serif" w:hAnsi="Segoe UI;Frutiger;Frutiger Linotype;Dejavu Sans;Helvetica Neue;Arial;sans-serif"/>
+          <w:b w:val="false"/>
+          <w:i w:val="false"/>
+          <w:caps w:val="false"/>
+          <w:smallCaps w:val="false"/>
+          <w:color w:val="131313"/>
+          <w:spacing w:val="0"/>
+          <w:sz w:val="20"/>
+          <w:szCs w:val="24"/>
+          <w:lang w:val="fr-CA" w:eastAsia="en-CA"/>
+        </w:rPr>
+        <w:t>2014</w:t>
+      </w:r>
+      <w:r>
+        <w:rPr>
+          <w:rFonts w:eastAsia="Times New Roman" w:ascii="Arial" w:hAnsi="Arial"/>
+          <w:sz w:val="24"/>
+          <w:szCs w:val="24"/>
+          <w:lang w:val="fr-CA" w:eastAsia="en-CA"/>
+        </w:rPr>
+        <w:t xml:space="preserve">). </w:t>
+      </w:r>
+      <w:r>
+        <w:rPr>
+          <w:rFonts w:eastAsia="Times New Roman" w:cs="Times New Roman" w:ascii="Arial" w:hAnsi="Arial"/>
+          <w:b w:val="false"/>
+          <w:i w:val="false"/>
+          <w:caps w:val="false"/>
+          <w:smallCaps w:val="false"/>
+          <w:color w:val="000000"/>
+          <w:spacing w:val="0"/>
+          <w:sz w:val="24"/>
+          <w:szCs w:val="24"/>
+          <w:lang w:val="fr-CA" w:eastAsia="en-CA"/>
+        </w:rPr>
+        <w:t xml:space="preserve">Droit à la vie privée: la jurisprudence de la Cour suprême, </w:t>
+      </w:r>
+      <w:r>
+        <w:rPr>
+          <w:rFonts w:eastAsia="Times New Roman" w:cs="Times New Roman" w:ascii="Segoe UI;Frutiger;Frutiger Linotype;Dejavu Sans;Helvetica Neue;Arial;sans-serif" w:hAnsi="Segoe UI;Frutiger;Frutiger Linotype;Dejavu Sans;Helvetica Neue;Arial;sans-serif"/>
+          <w:b w:val="false"/>
+          <w:i w:val="false"/>
+          <w:caps w:val="false"/>
+          <w:smallCaps w:val="false"/>
+          <w:color w:val="000000"/>
+          <w:spacing w:val="0"/>
+          <w:sz w:val="26"/>
+          <w:szCs w:val="24"/>
+          <w:lang w:val="fr-CA" w:eastAsia="en-CA"/>
+        </w:rPr>
+        <w:t xml:space="preserve">Revue </w:t>
+      </w:r>
+      <w:r>
+        <w:rPr>
+          <w:rStyle w:val="Emphasis"/>
+          <w:rFonts w:eastAsia="Times New Roman" w:cs="Times New Roman" w:ascii="Segoe UI;Frutiger;Frutiger Linotype;Dejavu Sans;Helvetica Neue;Arial;sans-serif" w:hAnsi="Segoe UI;Frutiger;Frutiger Linotype;Dejavu Sans;Helvetica Neue;Arial;sans-serif"/>
+          <w:b w:val="false"/>
+          <w:caps w:val="false"/>
+          <w:smallCaps w:val="false"/>
+          <w:color w:val="000000"/>
+          <w:spacing w:val="0"/>
+          <w:sz w:val="26"/>
+          <w:szCs w:val="24"/>
+          <w:lang w:val="fr-CA" w:eastAsia="en-CA"/>
+        </w:rPr>
+        <w:t>Droits et libertés</w:t>
+      </w:r>
+      <w:r>
+        <w:rPr>
+          <w:rFonts w:eastAsia="Times New Roman" w:cs="Times New Roman" w:ascii="Segoe UI;Frutiger;Frutiger Linotype;Dejavu Sans;Helvetica Neue;Arial;sans-serif" w:hAnsi="Segoe UI;Frutiger;Frutiger Linotype;Dejavu Sans;Helvetica Neue;Arial;sans-serif"/>
+          <w:b w:val="false"/>
+          <w:i w:val="false"/>
+          <w:caps w:val="false"/>
+          <w:smallCaps w:val="false"/>
+          <w:color w:val="000000"/>
+          <w:spacing w:val="0"/>
+          <w:sz w:val="26"/>
+          <w:szCs w:val="24"/>
+          <w:lang w:val="fr-CA" w:eastAsia="en-CA"/>
+        </w:rPr>
+        <w:t>, Vol. 33, numéro 1, printemps 2014</w:t>
+      </w:r>
+    </w:p>
+    <w:p>
+      <w:pPr>
+        <w:pStyle w:val="Normal"/>
+        <w:spacing w:lineRule="auto" w:line="360"/>
+        <w:jc w:val="left"/>
+        <w:rPr>
+          <w:rFonts w:ascii="Arial" w:hAnsi="Arial" w:eastAsia="Times New Roman"/>
+          <w:b/>
+          <w:b/>
+          <w:bCs/>
+          <w:sz w:val="24"/>
+          <w:szCs w:val="24"/>
+          <w:lang w:val="fr-CA" w:eastAsia="en-CA"/>
+        </w:rPr>
+      </w:pPr>
+      <w:r>
+        <w:rPr>
+          <w:rFonts w:eastAsia="Times New Roman" w:ascii="Arial" w:hAnsi="Arial"/>
+          <w:b/>
+          <w:bCs/>
+          <w:color w:val="000000"/>
+          <w:sz w:val="24"/>
+          <w:szCs w:val="24"/>
+          <w:u w:val="none"/>
+          <w:lang w:val="fr-CA" w:eastAsia="en-CA"/>
+        </w:rPr>
+        <w:t xml:space="preserve">Récupéré de </w:t>
+      </w:r>
+      <w:r>
+        <w:rPr>
+          <w:rFonts w:eastAsia="Times New Roman" w:ascii="Arial" w:hAnsi="Arial"/>
+          <w:b/>
+          <w:bCs/>
+          <w:color w:val="2A6099"/>
+          <w:sz w:val="24"/>
+          <w:szCs w:val="24"/>
+          <w:u w:val="single"/>
+          <w:lang w:val="fr-CA" w:eastAsia="en-CA"/>
+        </w:rPr>
+        <w:t>https://liguedesdroits.ca/droit-a-la-vie-privee-la-jurisprudence-de-la-cour-supreme/</w:t>
+      </w:r>
+    </w:p>
+    <w:p>
+      <w:pPr>
+        <w:pStyle w:val="Normal"/>
+        <w:spacing w:lineRule="auto" w:line="360"/>
+        <w:rPr>
+          <w:rFonts w:ascii="Arial" w:hAnsi="Arial" w:eastAsia="Times New Roman"/>
+          <w:b/>
+          <w:b/>
+          <w:bCs/>
+          <w:sz w:val="24"/>
+          <w:szCs w:val="24"/>
+          <w:lang w:val="fr-CA" w:eastAsia="en-CA"/>
+        </w:rPr>
+      </w:pPr>
+      <w:r>
+        <w:rPr>
+          <w:rFonts w:eastAsia="Times New Roman" w:ascii="Arial" w:hAnsi="Arial"/>
+          <w:b/>
+          <w:bCs/>
+          <w:sz w:val="24"/>
+          <w:szCs w:val="24"/>
+          <w:lang w:val="fr-CA" w:eastAsia="en-CA"/>
+        </w:rPr>
+      </w:r>
+    </w:p>
+    <w:p>
+      <w:pPr>
+        <w:pStyle w:val="Normal"/>
+        <w:spacing w:lineRule="auto" w:line="360"/>
+        <w:rPr>
+          <w:rFonts w:ascii="Arial" w:hAnsi="Arial"/>
+          <w:sz w:val="22"/>
+          <w:szCs w:val="22"/>
+          <w:lang w:val="fr-CA"/>
+        </w:rPr>
+      </w:pPr>
+      <w:r>
+        <w:rPr>
+          <w:rFonts w:eastAsia="Times New Roman" w:ascii="Arial" w:hAnsi="Arial"/>
+          <w:b/>
+          <w:bCs/>
+          <w:sz w:val="22"/>
+          <w:szCs w:val="22"/>
+          <w:lang w:val="fr-CA" w:eastAsia="en-CA"/>
+        </w:rPr>
         <w:t>Article wiki :</w:t>
       </w:r>
     </w:p>
     <w:p>
       <w:pPr>
         <w:pStyle w:val="Normal"/>
+        <w:spacing w:lineRule="auto" w:line="360"/>
         <w:rPr>
           <w:rFonts w:ascii="Arial" w:hAnsi="Arial"/>
           <w:sz w:val="22"/>
@@ -7753,7 +8825,7 @@
       </w:r>
     </w:p>
     <w:sectPr>
-      <w:headerReference w:type="default" r:id="rId18"/>
+      <w:headerReference w:type="default" r:id="rId19"/>
       <w:type w:val="nextPage"/>
       <w:pgSz w:w="12240" w:h="15840"/>
       <w:pgMar w:left="1440" w:right="1440" w:header="703" w:top="1455" w:footer="0" w:bottom="1440" w:gutter="0"/>
@@ -7787,7 +8859,7 @@
     </w:r>
     <w:r>
       <w:rPr/>
-      <w:t>12</w:t>
+      <w:t>11</w:t>
     </w:r>
     <w:r>
       <w:rPr/>

</xml_diff>